<commit_message>
recording/bb for monday etc
</commit_message>
<xml_diff>
--- a/docs/notes/rq.docx
+++ b/docs/notes/rq.docx
@@ -46,14 +46,15 @@
         <w:t xml:space="preserve">sex</w:t>
       </w:r>
     </w:p>
-    <w:bookmarkStart w:id="21" w:name="antagonistic-coevolution"/>
     <w:p>
       <w:pPr>
         <w:pStyle w:val="Heading2"/>
       </w:pPr>
+      <w:bookmarkStart w:id="20" w:name="antagonistic-coevolution"/>
       <w:r>
         <w:t xml:space="preserve">Antagonistic coevolution</w:t>
       </w:r>
+      <w:bookmarkEnd w:id="20"/>
     </w:p>
     <w:p>
       <w:pPr>
@@ -261,7 +262,7 @@
                     </pic:cNvPicPr>
                   </pic:nvPicPr>
                   <pic:blipFill>
-                    <a:blip r:embed="rId20"/>
+                    <a:blip r:embed="rId21"/>
                     <a:stretch>
                       <a:fillRect/>
                     </a:stretch>
@@ -404,15 +405,15 @@
         <w:t xml:space="preserve">long-term frequency cycling</w:t>
       </w:r>
     </w:p>
-    <w:bookmarkEnd w:id="21"/>
-    <w:bookmarkStart w:id="22" w:name="antagonistic-coevolution-and-sex"/>
     <w:p>
       <w:pPr>
         <w:pStyle w:val="Heading2"/>
       </w:pPr>
+      <w:bookmarkStart w:id="22" w:name="antagonistic-coevolution-and-sex"/>
       <w:r>
         <w:t xml:space="preserve">Antagonistic coevolution and sex</w:t>
       </w:r>
+      <w:bookmarkEnd w:id="22"/>
     </w:p>
     <w:p>
       <w:pPr>
@@ -823,15 +824,15 @@
         <w:t xml:space="preserve">specificity</w:t>
       </w:r>
     </w:p>
-    <w:bookmarkEnd w:id="22"/>
-    <w:bookmarkStart w:id="23" w:name="snails-and-trematodes"/>
     <w:p>
       <w:pPr>
         <w:pStyle w:val="Heading2"/>
       </w:pPr>
+      <w:bookmarkStart w:id="23" w:name="snails-and-trematodes"/>
       <w:r>
         <w:t xml:space="preserve">Snails and trematodes</w:t>
       </w:r>
+      <w:bookmarkEnd w:id="23"/>
     </w:p>
     <w:p>
       <w:pPr>
@@ -1221,15 +1222,15 @@
         <w:t xml:space="preserve">hosts</w:t>
       </w:r>
     </w:p>
-    <w:bookmarkEnd w:id="23"/>
-    <w:bookmarkStart w:id="24" w:name="X8f2d0af19124a514c98f099d90dd2cea8e7fd0e"/>
     <w:p>
       <w:pPr>
         <w:pStyle w:val="Heading2"/>
       </w:pPr>
+      <w:bookmarkStart w:id="24" w:name="X8f2d0af19124a514c98f099d90dd2cea8e7fd0e"/>
       <w:r>
         <w:t xml:space="preserve">Lively et al’s experiments and observations</w:t>
       </w:r>
+      <w:bookmarkEnd w:id="24"/>
     </w:p>
     <w:p>
       <w:pPr>
@@ -1468,15 +1469,15 @@
         <w:t xml:space="preserve">populations (E2)</w:t>
       </w:r>
     </w:p>
-    <w:bookmarkEnd w:id="24"/>
-    <w:bookmarkStart w:id="25" w:name="potential-problems-for-the-red-queen"/>
     <w:p>
       <w:pPr>
         <w:pStyle w:val="Heading2"/>
       </w:pPr>
+      <w:bookmarkStart w:id="25" w:name="potential-problems-for-the-red-queen"/>
       <w:r>
         <w:t xml:space="preserve">Potential problems for the Red Queen</w:t>
       </w:r>
+      <w:bookmarkEnd w:id="25"/>
     </w:p>
     <w:p>
       <w:pPr>
@@ -1577,12 +1578,11 @@
         <w:t xml:space="preserve">)</w:t>
       </w:r>
     </w:p>
-    <w:bookmarkEnd w:id="25"/>
-    <w:bookmarkStart w:id="26" w:name="X8e86660d7c3f948243339497adc0f92a4a023d3"/>
     <w:p>
       <w:pPr>
         <w:pStyle w:val="Heading2"/>
       </w:pPr>
+      <w:bookmarkStart w:id="26" w:name="X8e86660d7c3f948243339497adc0f92a4a023d3"/>
       <w:r>
         <w:t xml:space="preserve">Other theories</w:t>
       </w:r>
@@ -1592,6 +1592,7 @@
       <w:r>
         <w:t xml:space="preserve">(Meirmans and Neiman 2006)</w:t>
       </w:r>
+      <w:bookmarkEnd w:id="26"/>
     </w:p>
     <w:p>
       <w:pPr>
@@ -1784,18 +1785,18 @@
         <w:t xml:space="preserve">off from the sexual population and how, etc. etc..</w:t>
       </w:r>
     </w:p>
-    <w:bookmarkEnd w:id="26"/>
-    <w:bookmarkStart w:id="40" w:name="references"/>
     <w:p>
       <w:pPr>
         <w:pStyle w:val="Heading2"/>
       </w:pPr>
+      <w:bookmarkStart w:id="27" w:name="references"/>
       <w:r>
         <w:t xml:space="preserve">References</w:t>
       </w:r>
-    </w:p>
-    <w:bookmarkStart w:id="39" w:name="refs"/>
-    <w:bookmarkStart w:id="28" w:name="ref-dybdahl_parasite_2003"/>
+      <w:bookmarkEnd w:id="27"/>
+    </w:p>
+    <w:bookmarkStart w:id="40" w:name="refs"/>
+    <w:bookmarkStart w:id="29" w:name="ref-dybdahl_parasite_2003"/>
     <w:p>
       <w:pPr>
         <w:pStyle w:val="Bibliography"/>
@@ -1821,7 +1822,7 @@
       <w:r>
         <w:t xml:space="preserve"> </w:t>
       </w:r>
-      <w:hyperlink r:id="rId27">
+      <w:hyperlink r:id="rId28">
         <w:r>
           <w:rPr>
             <w:rStyle w:val="Hyperlink"/>
@@ -1833,8 +1834,8 @@
         <w:t xml:space="preserve">.</w:t>
       </w:r>
     </w:p>
-    <w:bookmarkEnd w:id="28"/>
-    <w:bookmarkStart w:id="30" w:name="ref-gibson_genetic_2019"/>
+    <w:bookmarkEnd w:id="29"/>
+    <w:bookmarkStart w:id="31" w:name="ref-gibson_genetic_2019"/>
     <w:p>
       <w:pPr>
         <w:pStyle w:val="Bibliography"/>
@@ -1857,7 +1858,7 @@
       <w:r>
         <w:t xml:space="preserve"> </w:t>
       </w:r>
-      <w:hyperlink r:id="rId29">
+      <w:hyperlink r:id="rId30">
         <w:r>
           <w:rPr>
             <w:rStyle w:val="Hyperlink"/>
@@ -1869,8 +1870,8 @@
         <w:t xml:space="preserve">.</w:t>
       </w:r>
     </w:p>
-    <w:bookmarkEnd w:id="30"/>
-    <w:bookmarkStart w:id="32" w:name="ref-keightley_interference_2006"/>
+    <w:bookmarkEnd w:id="31"/>
+    <w:bookmarkStart w:id="33" w:name="ref-keightley_interference_2006"/>
     <w:p>
       <w:pPr>
         <w:pStyle w:val="Bibliography"/>
@@ -1896,7 +1897,7 @@
       <w:r>
         <w:t xml:space="preserve"> </w:t>
       </w:r>
-      <w:hyperlink r:id="rId31">
+      <w:hyperlink r:id="rId32">
         <w:r>
           <w:rPr>
             <w:rStyle w:val="Hyperlink"/>
@@ -1908,8 +1909,8 @@
         <w:t xml:space="preserve">.</w:t>
       </w:r>
     </w:p>
-    <w:bookmarkEnd w:id="32"/>
-    <w:bookmarkStart w:id="34" w:name="ref-kondrashov_classification_1993"/>
+    <w:bookmarkEnd w:id="33"/>
+    <w:bookmarkStart w:id="35" w:name="ref-kondrashov_classification_1993"/>
     <w:p>
       <w:pPr>
         <w:pStyle w:val="Bibliography"/>
@@ -1935,7 +1936,7 @@
       <w:r>
         <w:t xml:space="preserve"> </w:t>
       </w:r>
-      <w:hyperlink r:id="rId33">
+      <w:hyperlink r:id="rId34">
         <w:r>
           <w:rPr>
             <w:rStyle w:val="Hyperlink"/>
@@ -1947,8 +1948,8 @@
         <w:t xml:space="preserve">.</w:t>
       </w:r>
     </w:p>
-    <w:bookmarkEnd w:id="34"/>
-    <w:bookmarkStart w:id="36" w:name="ref-meirmans_methodologies_2006"/>
+    <w:bookmarkEnd w:id="35"/>
+    <w:bookmarkStart w:id="37" w:name="ref-meirmans_methodologies_2006"/>
     <w:p>
       <w:pPr>
         <w:pStyle w:val="Bibliography"/>
@@ -1974,7 +1975,7 @@
       <w:r>
         <w:t xml:space="preserve"> </w:t>
       </w:r>
-      <w:hyperlink r:id="rId35">
+      <w:hyperlink r:id="rId36">
         <w:r>
           <w:rPr>
             <w:rStyle w:val="Hyperlink"/>
@@ -1986,8 +1987,8 @@
         <w:t xml:space="preserve">.</w:t>
       </w:r>
     </w:p>
-    <w:bookmarkEnd w:id="36"/>
-    <w:bookmarkStart w:id="38" w:name="ref-stahl_dynamics_1999"/>
+    <w:bookmarkEnd w:id="37"/>
+    <w:bookmarkStart w:id="39" w:name="ref-stahl_dynamics_1999"/>
     <w:p>
       <w:pPr>
         <w:pStyle w:val="Bibliography"/>
@@ -2013,7 +2014,7 @@
       <w:r>
         <w:t xml:space="preserve"> </w:t>
       </w:r>
-      <w:hyperlink r:id="rId37">
+      <w:hyperlink r:id="rId38">
         <w:r>
           <w:rPr>
             <w:rStyle w:val="Hyperlink"/>
@@ -2025,8 +2026,8 @@
         <w:t xml:space="preserve">.</w:t>
       </w:r>
     </w:p>
-    <w:bookmarkEnd w:id="38"/>
     <w:bookmarkEnd w:id="39"/>
+    <w:bookmarkEnd w:id="40"/>
     <w:p>
       <w:r>
         <w:pict>
@@ -2039,10 +2040,9 @@
         <w:pStyle w:val="FirstParagraph"/>
       </w:pPr>
       <w:r>
-        <w:t xml:space="preserve">Last updated: 2022-02-07 10:54:31</w:t>
-      </w:r>
-    </w:p>
-    <w:bookmarkEnd w:id="40"/>
+        <w:t xml:space="preserve">Last updated: 2022-02-07 16:08:37</w:t>
+      </w:r>
+    </w:p>
     <w:sectPr/>
   </w:body>
 </w:document>
@@ -2730,10 +2730,6 @@
       <w:rFonts w:ascii="Consolas" w:hAnsi="Consolas"/>
       <w:sz w:val="22"/>
     </w:rPr>
-  </w:style>
-  <w:style w:type="character" w:customStyle="1" w:styleId="SectionNumber">
-    <w:name w:val="Section Number"/>
-    <w:basedOn w:val="BodyTextChar"/>
   </w:style>
   <w:style w:type="character" w:styleId="FootnoteReference">
     <w:name w:val="Footnote Reference"/>

</xml_diff>